<commit_message>
Replaced NI file with a different version build
</commit_message>
<xml_diff>
--- a/Raporti - LV.docx
+++ b/Raporti - LV.docx
@@ -148,12 +148,10 @@
       <w:r>
         <w:t>12</w:t>
       </w:r>
-      <w:bookmarkStart w:id="1" w:name="_GoBack"/>
-      <w:bookmarkEnd w:id="1"/>
       <w:r>
         <w:t>/2019</w:t>
       </w:r>
-      <w:bookmarkStart w:id="2" w:name="_Toc22894781"/>
+      <w:bookmarkStart w:id="1" w:name="_Toc22894781"/>
     </w:p>
     <w:p>
       <w:pPr>
@@ -163,7 +161,7 @@
         <w:lastRenderedPageBreak/>
         <w:t>Abstrakti</w:t>
       </w:r>
-      <w:bookmarkEnd w:id="2"/>
+      <w:bookmarkEnd w:id="1"/>
     </w:p>
     <w:p/>
     <w:p>
@@ -9632,18 +9630,18 @@
       <w:pPr>
         <w:pStyle w:val="Heading1"/>
       </w:pPr>
-      <w:bookmarkStart w:id="3" w:name="_Toc22894782"/>
-      <w:bookmarkStart w:id="4" w:name="_Toc28011145"/>
+      <w:bookmarkStart w:id="2" w:name="_Toc22894782"/>
+      <w:bookmarkStart w:id="3" w:name="_Toc28011145"/>
       <w:r>
         <w:lastRenderedPageBreak/>
         <w:t>Hyrje</w:t>
       </w:r>
+      <w:bookmarkEnd w:id="2"/>
       <w:bookmarkEnd w:id="3"/>
-      <w:bookmarkEnd w:id="4"/>
     </w:p>
     <w:p/>
     <w:p>
-      <w:bookmarkStart w:id="5" w:name="_Hlk26964130"/>
+      <w:bookmarkStart w:id="4" w:name="_Hlk26964130"/>
       <w:r>
         <w:t>Ashtu siç kureshtja e njeriut nuk shuhet kurrë, ashtu edhe përparimi i teknologjisë nuk ka të ndalur. Megjithëse nuk është e gabuar nëse themi se teknologjia gati ka arritur majat e veta, akoma ka shtigje të pashkelura që mund të themi se paraqesin një botë teknologjike në vete. Ndër to, dhe ndër më të pëlqyerat e kërkuarat nga njerëzit është inteligjenca artificiale (ang.</w:t>
       </w:r>
@@ -9666,14 +9664,14 @@
       <w:pPr>
         <w:pStyle w:val="Heading2"/>
       </w:pPr>
-      <w:bookmarkStart w:id="6" w:name="_Toc28011146"/>
+      <w:bookmarkStart w:id="5" w:name="_Toc28011146"/>
       <w:r>
         <w:t>Motivimi</w:t>
       </w:r>
       <w:r>
         <w:t xml:space="preserve"> – Pse inteligjenca artificiale?</w:t>
       </w:r>
-      <w:bookmarkEnd w:id="6"/>
+      <w:bookmarkEnd w:id="5"/>
     </w:p>
     <w:p>
       <w:r>
@@ -9771,6 +9769,7 @@
           <w:id w:val="1139840281"/>
           <w:citation/>
         </w:sdtPr>
+        <w:sdtEndPr/>
         <w:sdtContent>
           <w:r>
             <w:fldChar w:fldCharType="begin"/>
@@ -9955,6 +9954,7 @@
           <w:id w:val="127663800"/>
           <w:citation/>
         </w:sdtPr>
+        <w:sdtEndPr/>
         <w:sdtContent>
           <w:r>
             <w:fldChar w:fldCharType="begin"/>
@@ -10411,8 +10411,8 @@
       <w:pPr>
         <w:pStyle w:val="Caption"/>
       </w:pPr>
-      <w:bookmarkStart w:id="7" w:name="_Ref28001922"/>
-      <w:bookmarkStart w:id="8" w:name="_Toc28011091"/>
+      <w:bookmarkStart w:id="6" w:name="_Ref28001922"/>
+      <w:bookmarkStart w:id="7" w:name="_Toc28011091"/>
       <w:r>
         <w:t xml:space="preserve">Fig </w:t>
       </w:r>
@@ -10434,17 +10434,17 @@
       <w:r>
         <w:fldChar w:fldCharType="end"/>
       </w:r>
+      <w:bookmarkEnd w:id="6"/>
+      <w:r>
+        <w:t>: Algoritmi i nj</w:t>
+      </w:r>
+      <w:r>
+        <w:t>ë</w:t>
+      </w:r>
+      <w:r>
+        <w:t xml:space="preserve"> loje tick-tack-toe</w:t>
+      </w:r>
       <w:bookmarkEnd w:id="7"/>
-      <w:r>
-        <w:t>: Algoritmi i nj</w:t>
-      </w:r>
-      <w:r>
-        <w:t>ë</w:t>
-      </w:r>
-      <w:r>
-        <w:t xml:space="preserve"> loje tick-tack-toe</w:t>
-      </w:r>
-      <w:bookmarkEnd w:id="8"/>
     </w:p>
     <w:p>
       <w:r>
@@ -11339,6 +11339,7 @@
           <w:id w:val="-2125527915"/>
           <w:citation/>
         </w:sdtPr>
+        <w:sdtEndPr/>
         <w:sdtContent>
           <w:r>
             <w:fldChar w:fldCharType="begin"/>
@@ -11364,20 +11365,20 @@
         <w:t xml:space="preserve">. </w:t>
       </w:r>
     </w:p>
-    <w:bookmarkEnd w:id="5"/>
+    <w:bookmarkEnd w:id="4"/>
     <w:p/>
     <w:p>
       <w:pPr>
         <w:pStyle w:val="Heading2"/>
       </w:pPr>
-      <w:bookmarkStart w:id="9" w:name="_Toc28011147"/>
+      <w:bookmarkStart w:id="8" w:name="_Toc28011147"/>
       <w:r>
         <w:t>Përshkrimi i problemit</w:t>
       </w:r>
-      <w:bookmarkEnd w:id="9"/>
-    </w:p>
-    <w:p>
-      <w:bookmarkStart w:id="10" w:name="_Hlk26964193"/>
+      <w:bookmarkEnd w:id="8"/>
+    </w:p>
+    <w:p>
+      <w:bookmarkStart w:id="9" w:name="_Hlk26964193"/>
       <w:r>
         <w:t xml:space="preserve">Dihet se sot po thuajse në çdo fushë të jetës gjejmë aplikim të inteligjencës artificiale e sidomos në fushën e kompjuterikes, duke filluar nga sistemet rekomanduese, sistemet për predikim e shumë të tjera. </w:t>
       </w:r>
@@ -11434,7 +11435,7 @@
         <w:t>:</w:t>
       </w:r>
     </w:p>
-    <w:bookmarkEnd w:id="10"/>
+    <w:bookmarkEnd w:id="9"/>
     <w:p>
       <w:pPr>
         <w:pStyle w:val="ListParagraph"/>
@@ -11517,7 +11518,7 @@
       </w:pPr>
     </w:p>
     <w:p>
-      <w:bookmarkStart w:id="11" w:name="_Hlk26964264"/>
+      <w:bookmarkStart w:id="10" w:name="_Hlk26964264"/>
       <w:r>
         <w:t>Pra, për aplikacionin tonë themi se ka kryer punën me sukses nëse është në gjendje të klasifikoj dhe kllasteroj të dhënat që i japim si hyrje</w:t>
       </w:r>
@@ -11556,7 +11557,7 @@
         <w:t>ekzistojnë mënyra të tjera (siç janë përdorimi i një gjuhe programuese për të krijuar thirrjet) por jo metodologji, që do të thotë se data seti që kemi krijuar ne mund të merret vetëm nëpërmjet ueb-faqes zyrtare Steam nëpërmjet thirrjeve dhe filtrimeve përkatëse.</w:t>
       </w:r>
     </w:p>
-    <w:bookmarkEnd w:id="11"/>
+    <w:bookmarkEnd w:id="10"/>
     <w:p/>
     <w:p/>
     <w:p/>
@@ -11567,21 +11568,21 @@
       <w:pPr>
         <w:pStyle w:val="Heading1"/>
       </w:pPr>
-      <w:bookmarkStart w:id="12" w:name="_Toc28011148"/>
+      <w:bookmarkStart w:id="11" w:name="_Toc28011148"/>
       <w:r>
         <w:lastRenderedPageBreak/>
         <w:t xml:space="preserve">Inteligjenca artificiale – Klasifikimi si mësim me </w:t>
       </w:r>
-      <w:bookmarkStart w:id="13" w:name="_Hlk26964315"/>
+      <w:bookmarkStart w:id="12" w:name="_Hlk26964315"/>
       <w:r>
         <w:t>mbikëqyrje</w:t>
       </w:r>
+      <w:bookmarkEnd w:id="11"/>
       <w:bookmarkEnd w:id="12"/>
-      <w:bookmarkEnd w:id="13"/>
     </w:p>
     <w:p/>
     <w:p>
-      <w:bookmarkStart w:id="14" w:name="_Hlk26964327"/>
+      <w:bookmarkStart w:id="13" w:name="_Hlk26964327"/>
       <w:r>
         <w:t>Në përgjithësi ekzistojnë forma të ndryshme të</w:t>
       </w:r>
@@ -11683,36 +11684,36 @@
         <w:t xml:space="preserve">) – agjenti mëson nga çiftet hyrëse – dalëse, dhe mëson një funksion me anë të së cilit krijon një skemë ku orientohen vlerat e ardhshme hyrëse në ato dalëse. </w:t>
       </w:r>
     </w:p>
+    <w:bookmarkEnd w:id="13"/>
+    <w:p>
+      <w:pPr>
+        <w:pStyle w:val="ListParagraph"/>
+      </w:pPr>
+    </w:p>
+    <w:p>
+      <w:bookmarkStart w:id="14" w:name="_Hlk26964350"/>
+      <w:r>
+        <w:t>N</w:t>
+      </w:r>
+      <w:bookmarkStart w:id="15" w:name="_Hlk24536283"/>
+      <w:r>
+        <w:t>ë</w:t>
+      </w:r>
+      <w:bookmarkEnd w:id="15"/>
+      <w:r>
+        <w:t xml:space="preserve"> këtë aplikacion do të përdoret saktësisht </w:t>
+      </w:r>
+      <w:r>
+        <w:t>të mësuarit me mbikëqyrje, teknikë kjo që do të përshkruhet më poshtë</w:t>
+      </w:r>
+      <w:r>
+        <w:t xml:space="preserve"> saktësisht me algoritmin përkatës</w:t>
+      </w:r>
+      <w:r>
+        <w:t>!</w:t>
+      </w:r>
+    </w:p>
     <w:bookmarkEnd w:id="14"/>
-    <w:p>
-      <w:pPr>
-        <w:pStyle w:val="ListParagraph"/>
-      </w:pPr>
-    </w:p>
-    <w:p>
-      <w:bookmarkStart w:id="15" w:name="_Hlk26964350"/>
-      <w:r>
-        <w:t>N</w:t>
-      </w:r>
-      <w:bookmarkStart w:id="16" w:name="_Hlk24536283"/>
-      <w:r>
-        <w:t>ë</w:t>
-      </w:r>
-      <w:bookmarkEnd w:id="16"/>
-      <w:r>
-        <w:t xml:space="preserve"> këtë aplikacion do të përdoret saktësisht </w:t>
-      </w:r>
-      <w:r>
-        <w:t>të mësuarit me mbikëqyrje, teknikë kjo që do të përshkruhet më poshtë</w:t>
-      </w:r>
-      <w:r>
-        <w:t xml:space="preserve"> saktësisht me algoritmin përkatës</w:t>
-      </w:r>
-      <w:r>
-        <w:t>!</w:t>
-      </w:r>
-    </w:p>
-    <w:bookmarkEnd w:id="15"/>
     <w:p>
       <w:r>
         <w:t>Qëllimi</w:t>
@@ -11823,8 +11824,8 @@
       <w:pPr>
         <w:pStyle w:val="Caption"/>
       </w:pPr>
-      <w:bookmarkStart w:id="17" w:name="_Ref28002851"/>
-      <w:bookmarkStart w:id="18" w:name="_Toc28011092"/>
+      <w:bookmarkStart w:id="16" w:name="_Ref28002851"/>
+      <w:bookmarkStart w:id="17" w:name="_Toc28011092"/>
       <w:r>
         <w:t xml:space="preserve">Fig </w:t>
       </w:r>
@@ -11846,14 +11847,14 @@
       <w:r>
         <w:fldChar w:fldCharType="end"/>
       </w:r>
+      <w:bookmarkEnd w:id="16"/>
+      <w:r>
+        <w:t xml:space="preserve">: </w:t>
+      </w:r>
+      <w:r>
+        <w:t>Mësimi me mbikëqyrje i shprehur matematikisht</w:t>
+      </w:r>
       <w:bookmarkEnd w:id="17"/>
-      <w:r>
-        <w:t xml:space="preserve">: </w:t>
-      </w:r>
-      <w:r>
-        <w:t>Mësimi me mbikëqyrje i shprehur matematikisht</w:t>
-      </w:r>
-      <w:bookmarkEnd w:id="18"/>
     </w:p>
     <w:p>
       <w:r>
@@ -11880,6 +11881,7 @@
           <w:id w:val="-167948544"/>
           <w:citation/>
         </w:sdtPr>
+        <w:sdtEndPr/>
         <w:sdtContent>
           <w:r>
             <w:fldChar w:fldCharType="begin"/>
@@ -11935,12 +11937,12 @@
       <w:pPr>
         <w:pStyle w:val="Heading2"/>
       </w:pPr>
-      <w:bookmarkStart w:id="19" w:name="_Toc28011149"/>
+      <w:bookmarkStart w:id="18" w:name="_Toc28011149"/>
       <w:r>
         <w:lastRenderedPageBreak/>
         <w:t>Algoritmet e mësimit me mbikëqyrje</w:t>
       </w:r>
-      <w:bookmarkEnd w:id="19"/>
+      <w:bookmarkEnd w:id="18"/>
     </w:p>
     <w:p>
       <w:r>
@@ -12003,11 +12005,11 @@
       <w:pPr>
         <w:pStyle w:val="Heading3"/>
       </w:pPr>
-      <w:bookmarkStart w:id="20" w:name="_Toc28011150"/>
+      <w:bookmarkStart w:id="19" w:name="_Toc28011150"/>
       <w:r>
         <w:t>Pemët vendim-marrëse</w:t>
       </w:r>
-      <w:bookmarkEnd w:id="20"/>
+      <w:bookmarkEnd w:id="19"/>
     </w:p>
     <w:p>
       <w:r>
@@ -12371,6 +12373,7 @@
           <w:id w:val="1454905961"/>
           <w:citation/>
         </w:sdtPr>
+        <w:sdtEndPr/>
         <w:sdtContent>
           <w:r>
             <w:fldChar w:fldCharType="begin"/>
@@ -12502,8 +12505,8 @@
       <w:pPr>
         <w:pStyle w:val="Caption"/>
       </w:pPr>
-      <w:bookmarkStart w:id="21" w:name="_Ref28003333"/>
-      <w:bookmarkStart w:id="22" w:name="_Toc28011093"/>
+      <w:bookmarkStart w:id="20" w:name="_Ref28003333"/>
+      <w:bookmarkStart w:id="21" w:name="_Toc28011093"/>
       <w:r>
         <w:t xml:space="preserve">Fig </w:t>
       </w:r>
@@ -12525,11 +12528,11 @@
       <w:r>
         <w:fldChar w:fldCharType="end"/>
       </w:r>
+      <w:bookmarkEnd w:id="20"/>
+      <w:r>
+        <w:t>: Shembull i Decision Trees</w:t>
+      </w:r>
       <w:bookmarkEnd w:id="21"/>
-      <w:r>
-        <w:t>: Shembull i Decision Trees</w:t>
-      </w:r>
-      <w:bookmarkEnd w:id="22"/>
     </w:p>
     <w:p>
       <w:r>
@@ -12594,11 +12597,11 @@
       <w:pPr>
         <w:pStyle w:val="Heading3"/>
       </w:pPr>
-      <w:bookmarkStart w:id="23" w:name="_Toc28011151"/>
+      <w:bookmarkStart w:id="22" w:name="_Toc28011151"/>
       <w:r>
         <w:t>Naïve Bayes</w:t>
       </w:r>
-      <w:bookmarkEnd w:id="23"/>
+      <w:bookmarkEnd w:id="22"/>
     </w:p>
     <w:p>
       <w:r>
@@ -12752,6 +12755,7 @@
           <w:id w:val="-1795661737"/>
           <w:citation/>
         </w:sdtPr>
+        <w:sdtEndPr/>
         <w:sdtContent>
           <w:r>
             <w:fldChar w:fldCharType="begin"/>
@@ -12842,8 +12846,8 @@
       <w:pPr>
         <w:pStyle w:val="Caption"/>
       </w:pPr>
-      <w:bookmarkStart w:id="24" w:name="_Ref28003343"/>
-      <w:bookmarkStart w:id="25" w:name="_Toc28011094"/>
+      <w:bookmarkStart w:id="23" w:name="_Ref28003343"/>
+      <w:bookmarkStart w:id="24" w:name="_Toc28011094"/>
       <w:r>
         <w:t xml:space="preserve">Fig </w:t>
       </w:r>
@@ -12865,11 +12869,11 @@
       <w:r>
         <w:fldChar w:fldCharType="end"/>
       </w:r>
+      <w:bookmarkEnd w:id="23"/>
+      <w:r>
+        <w:t>: Teorema e Bajesit</w:t>
+      </w:r>
       <w:bookmarkEnd w:id="24"/>
-      <w:r>
-        <w:t>: Teorema e Bajesit</w:t>
-      </w:r>
-      <w:bookmarkEnd w:id="25"/>
     </w:p>
     <w:p>
       <w:r>
@@ -13001,11 +13005,11 @@
       <w:pPr>
         <w:pStyle w:val="Heading3"/>
       </w:pPr>
-      <w:bookmarkStart w:id="26" w:name="_Toc28011152"/>
+      <w:bookmarkStart w:id="25" w:name="_Toc28011152"/>
       <w:r>
         <w:t>Random Forest</w:t>
       </w:r>
-      <w:bookmarkEnd w:id="26"/>
+      <w:bookmarkEnd w:id="25"/>
     </w:p>
     <w:p>
       <w:r>
@@ -13331,6 +13335,7 @@
           <w:id w:val="-2007427985"/>
           <w:citation/>
         </w:sdtPr>
+        <w:sdtEndPr/>
         <w:sdtContent>
           <w:r>
             <w:fldChar w:fldCharType="begin"/>
@@ -13487,8 +13492,8 @@
       <w:pPr>
         <w:pStyle w:val="Caption"/>
       </w:pPr>
-      <w:bookmarkStart w:id="27" w:name="_Ref28003546"/>
-      <w:bookmarkStart w:id="28" w:name="_Toc28011095"/>
+      <w:bookmarkStart w:id="26" w:name="_Ref28003546"/>
+      <w:bookmarkStart w:id="27" w:name="_Toc28011095"/>
       <w:r>
         <w:t xml:space="preserve">Fig </w:t>
       </w:r>
@@ -13510,36 +13515,36 @@
       <w:r>
         <w:fldChar w:fldCharType="end"/>
       </w:r>
+      <w:bookmarkEnd w:id="26"/>
+      <w:r>
+        <w:t>: P</w:t>
+      </w:r>
+      <w:r>
+        <w:t>ë</w:t>
+      </w:r>
+      <w:r>
+        <w:t>rmbledhje e Random Forest</w:t>
+      </w:r>
       <w:bookmarkEnd w:id="27"/>
-      <w:r>
-        <w:t>: P</w:t>
-      </w:r>
-      <w:r>
-        <w:t>ë</w:t>
-      </w:r>
-      <w:r>
-        <w:t>rmbledhje e Random Forest</w:t>
+    </w:p>
+    <w:p>
+      <w:r>
+        <w:t xml:space="preserve">Algoritmet e tilla, pra ansambël algoritmet, janë shumë më të sakta se sa llojet e algoritmeve tjera për arsye se grupet e pemëve mbrojnë njëra tjetrën nga gabimet individuale, përveç rastit kur të gjitha grupet e pemëve dështojnë në të njëjtin mënyrë. Për shembull, kur disa grupe pemësh </w:t>
+      </w:r>
+      <w:r>
+        <w:t xml:space="preserve">janë gabim, shumica tjetër janë saktë, andaj në këtë mënyrë pemët janë të afta të lëvizin të gjitha në një drejtim të saktë së bashku. </w:t>
+      </w:r>
+    </w:p>
+    <w:p/>
+    <w:p>
+      <w:pPr>
+        <w:pStyle w:val="Heading3"/>
+      </w:pPr>
+      <w:bookmarkStart w:id="28" w:name="_Toc28011153"/>
+      <w:r>
+        <w:t>Support Vector Machine</w:t>
       </w:r>
       <w:bookmarkEnd w:id="28"/>
-    </w:p>
-    <w:p>
-      <w:r>
-        <w:t xml:space="preserve">Algoritmet e tilla, pra ansambël algoritmet, janë shumë më të sakta se sa llojet e algoritmeve tjera për arsye se grupet e pemëve mbrojnë njëra tjetrën nga gabimet individuale, përveç rastit kur të gjitha grupet e pemëve dështojnë në të njëjtin mënyrë. Për shembull, kur disa grupe pemësh </w:t>
-      </w:r>
-      <w:r>
-        <w:t xml:space="preserve">janë gabim, shumica tjetër janë saktë, andaj në këtë mënyrë pemët janë të afta të lëvizin të gjitha në një drejtim të saktë së bashku. </w:t>
-      </w:r>
-    </w:p>
-    <w:p/>
-    <w:p>
-      <w:pPr>
-        <w:pStyle w:val="Heading3"/>
-      </w:pPr>
-      <w:bookmarkStart w:id="29" w:name="_Toc28011153"/>
-      <w:r>
-        <w:t>Support Vector Machine</w:t>
-      </w:r>
-      <w:bookmarkEnd w:id="29"/>
     </w:p>
     <w:p>
       <w:r>
@@ -13686,8 +13691,8 @@
       <w:pPr>
         <w:pStyle w:val="Caption"/>
       </w:pPr>
-      <w:bookmarkStart w:id="30" w:name="_Ref28003722"/>
-      <w:bookmarkStart w:id="31" w:name="_Toc28011096"/>
+      <w:bookmarkStart w:id="29" w:name="_Ref28003722"/>
+      <w:bookmarkStart w:id="30" w:name="_Toc28011096"/>
       <w:r>
         <w:t xml:space="preserve">Fig </w:t>
       </w:r>
@@ -13709,23 +13714,23 @@
       <w:r>
         <w:fldChar w:fldCharType="end"/>
       </w:r>
+      <w:bookmarkEnd w:id="29"/>
+      <w:r>
+        <w:t>: Drejt</w:t>
+      </w:r>
+      <w:r>
+        <w:t>ë</w:t>
+      </w:r>
+      <w:r>
+        <w:t>za ndar</w:t>
+      </w:r>
+      <w:r>
+        <w:t>ë</w:t>
+      </w:r>
+      <w:r>
+        <w:t>se në SVM</w:t>
+      </w:r>
       <w:bookmarkEnd w:id="30"/>
-      <w:r>
-        <w:t>: Drejt</w:t>
-      </w:r>
-      <w:r>
-        <w:t>ë</w:t>
-      </w:r>
-      <w:r>
-        <w:t>za ndar</w:t>
-      </w:r>
-      <w:r>
-        <w:t>ë</w:t>
-      </w:r>
-      <w:r>
-        <w:t>se në SVM</w:t>
-      </w:r>
-      <w:bookmarkEnd w:id="31"/>
     </w:p>
     <w:p/>
     <w:p/>
@@ -13733,14 +13738,14 @@
       <w:pPr>
         <w:pStyle w:val="Heading3"/>
       </w:pPr>
-      <w:bookmarkStart w:id="32" w:name="_Toc28011154"/>
+      <w:bookmarkStart w:id="31" w:name="_Toc28011154"/>
       <w:r>
         <w:t>A</w:t>
       </w:r>
       <w:r>
         <w:t>lgoritmi i zgjedhur për aplikacion</w:t>
       </w:r>
-      <w:bookmarkEnd w:id="32"/>
+      <w:bookmarkEnd w:id="31"/>
     </w:p>
     <w:p>
       <w:r>
@@ -13892,9 +13897,9 @@
       <w:pPr>
         <w:pStyle w:val="Heading1"/>
       </w:pPr>
-      <w:bookmarkStart w:id="33" w:name="_Toc22894784"/>
+      <w:bookmarkStart w:id="32" w:name="_Toc22894784"/>
+      <w:bookmarkStart w:id="33" w:name="_Toc28011155"/>
       <w:bookmarkStart w:id="34" w:name="_Hlk26967458"/>
-      <w:bookmarkStart w:id="35" w:name="_Toc28011155"/>
       <w:r>
         <w:lastRenderedPageBreak/>
         <w:t>Hyrje n</w:t>
@@ -13905,8 +13910,8 @@
       <w:r>
         <w:t xml:space="preserve"> projekt</w:t>
       </w:r>
+      <w:bookmarkEnd w:id="32"/>
       <w:bookmarkEnd w:id="33"/>
-      <w:bookmarkEnd w:id="35"/>
     </w:p>
     <w:p/>
     <w:p>
@@ -13945,7 +13950,7 @@
           <w:numId w:val="20"/>
         </w:numPr>
       </w:pPr>
-      <w:bookmarkStart w:id="36" w:name="_Hlk26967475"/>
+      <w:bookmarkStart w:id="35" w:name="_Hlk26967475"/>
       <w:bookmarkEnd w:id="34"/>
       <w:r>
         <w:rPr>
@@ -14091,7 +14096,7 @@
         <w:t xml:space="preserve"> gatshme si për Scala ashtu edhe për Play.  </w:t>
       </w:r>
     </w:p>
-    <w:bookmarkEnd w:id="36"/>
+    <w:bookmarkEnd w:id="35"/>
     <w:p>
       <w:pPr>
         <w:pStyle w:val="ListParagraph"/>
@@ -14483,7 +14488,14 @@
         </w:numPr>
       </w:pPr>
       <w:r>
-        <w:t xml:space="preserve">Excel – po ashtu vegël për të shikuar të dhënat e formatit </w:t>
+        <w:rPr>
+          <w:i/>
+          <w:iCs/>
+        </w:rPr>
+        <w:t>Excel</w:t>
+      </w:r>
+      <w:r>
+        <w:t xml:space="preserve"> – po ashtu vegël për të shikuar të dhënat e formatit </w:t>
       </w:r>
       <w:r>
         <w:rPr>
@@ -14510,7 +14522,14 @@
         </w:numPr>
       </w:pPr>
       <w:r>
-        <w:t>Powershell – vegla me an</w:t>
+        <w:rPr>
+          <w:i/>
+          <w:iCs/>
+        </w:rPr>
+        <w:t>Powershell</w:t>
+      </w:r>
+      <w:r>
+        <w:t xml:space="preserve"> – vegla me an</w:t>
       </w:r>
       <w:r>
         <w:t>ë</w:t>
@@ -14628,8 +14647,20 @@
           <w:numId w:val="20"/>
         </w:numPr>
       </w:pPr>
-      <w:r>
-        <w:t>Docker – vegla me an</w:t>
+      <w:bookmarkStart w:id="36" w:name="_GoBack"/>
+      <w:r>
+        <w:rPr>
+          <w:i/>
+          <w:iCs/>
+        </w:rPr>
+        <w:t>Docker</w:t>
+      </w:r>
+      <w:r>
+        <w:t xml:space="preserve"> </w:t>
+      </w:r>
+      <w:bookmarkEnd w:id="36"/>
+      <w:r>
+        <w:t>– vegla me an</w:t>
       </w:r>
       <w:r>
         <w:t>ë</w:t>
@@ -15011,13 +15042,13 @@
       <w:pPr>
         <w:pStyle w:val="Heading2"/>
       </w:pPr>
-      <w:bookmarkStart w:id="38" w:name="_Hlk26967572"/>
-      <w:bookmarkStart w:id="39" w:name="_Toc28011156"/>
+      <w:bookmarkStart w:id="38" w:name="_Toc28011156"/>
+      <w:bookmarkStart w:id="39" w:name="_Hlk26967572"/>
       <w:bookmarkEnd w:id="37"/>
       <w:r>
         <w:t>Loja kompjuterike Dota 2</w:t>
       </w:r>
-      <w:bookmarkEnd w:id="39"/>
+      <w:bookmarkEnd w:id="38"/>
     </w:p>
     <w:p>
       <w:r>
@@ -15951,7 +15982,7 @@
       <w:r>
         <w:t>: Organizimi i ekipit</w:t>
       </w:r>
-      <w:bookmarkEnd w:id="38"/>
+      <w:bookmarkEnd w:id="39"/>
       <w:bookmarkEnd w:id="45"/>
     </w:p>
     <w:p>
@@ -16824,6 +16855,7 @@
           <w:id w:val="-896434611"/>
           <w:citation/>
         </w:sdtPr>
+        <w:sdtEndPr/>
         <w:sdtContent>
           <w:r>
             <w:fldChar w:fldCharType="begin"/>
@@ -17061,6 +17093,7 @@
           <w:id w:val="1080179682"/>
           <w:citation/>
         </w:sdtPr>
+        <w:sdtEndPr/>
         <w:sdtContent>
           <w:r>
             <w:rPr>
@@ -17369,6 +17402,7 @@
           <w:id w:val="567935512"/>
           <w:citation/>
         </w:sdtPr>
+        <w:sdtEndPr/>
         <w:sdtContent>
           <w:r>
             <w:fldChar w:fldCharType="begin"/>
@@ -18127,6 +18161,7 @@
           <w:id w:val="1436096825"/>
           <w:citation/>
         </w:sdtPr>
+        <w:sdtEndPr/>
         <w:sdtContent>
           <w:r>
             <w:fldChar w:fldCharType="begin"/>
@@ -20160,9 +20195,6 @@
         <w:instrText xml:space="preserve"> REF _Ref28004828 \h </w:instrText>
       </w:r>
       <w:r>
-        <w:fldChar w:fldCharType="separate"/>
-      </w:r>
-      <w:r>
         <w:fldChar w:fldCharType="end"/>
       </w:r>
       <w:r>
@@ -20693,13 +20725,7 @@
         <w:fldChar w:fldCharType="separate"/>
       </w:r>
       <w:r>
-        <w:t>getSch</w:t>
-      </w:r>
-      <w:r>
-        <w:t>e</w:t>
-      </w:r>
-      <w:r>
-        <w:t>ma</w:t>
+        <w:t>getSchema</w:t>
       </w:r>
       <w:r>
         <w:fldChar w:fldCharType="end"/>
@@ -20922,13 +20948,7 @@
         <w:fldChar w:fldCharType="separate"/>
       </w:r>
       <w:r>
-        <w:t>getGroupA</w:t>
-      </w:r>
-      <w:r>
-        <w:t>n</w:t>
-      </w:r>
-      <w:r>
-        <w:t>dCount</w:t>
+        <w:t>getGroupAndCount</w:t>
       </w:r>
       <w:r>
         <w:fldChar w:fldCharType="end"/>
@@ -23191,6 +23211,7 @@
           <w:id w:val="-1885099020"/>
           <w:citation/>
         </w:sdtPr>
+        <w:sdtEndPr/>
         <w:sdtContent>
           <w:r>
             <w:fldChar w:fldCharType="begin"/>
@@ -23409,6 +23430,7 @@
           <w:id w:val="-1508590664"/>
           <w:citation/>
         </w:sdtPr>
+        <w:sdtEndPr/>
         <w:sdtContent>
           <w:r>
             <w:fldChar w:fldCharType="begin"/>
@@ -24357,6 +24379,7 @@
           <w:id w:val="-1926644871"/>
           <w:citation/>
         </w:sdtPr>
+        <w:sdtEndPr/>
         <w:sdtContent>
           <w:r>
             <w:rPr>
@@ -26724,6 +26747,7 @@
           <w:id w:val="1296718560"/>
           <w:citation/>
         </w:sdtPr>
+        <w:sdtEndPr/>
         <w:sdtContent>
           <w:r>
             <w:rPr>
@@ -27934,9 +27958,6 @@
         <w:instrText xml:space="preserve"> REF _Ref23845348 \h </w:instrText>
       </w:r>
       <w:r>
-        <w:fldChar w:fldCharType="separate"/>
-      </w:r>
-      <w:r>
         <w:fldChar w:fldCharType="end"/>
       </w:r>
       <w:r>
@@ -29447,9 +29468,6 @@
       </w:r>
       <w:r>
         <w:instrText xml:space="preserve"> REF _Ref23845499 \h </w:instrText>
-      </w:r>
-      <w:r>
-        <w:fldChar w:fldCharType="separate"/>
       </w:r>
       <w:r>
         <w:fldChar w:fldCharType="end"/>
@@ -35590,127 +35608,22 @@
         <w:t xml:space="preserve">Megjithëse në industri ekzistojnë projekte të ngjashme, asnjë nuk është i tillë. Ndër projektet më të spikatura që edhe nga jemi inspiruar </w:t>
       </w:r>
       <w:r>
-        <w:t>jan</w:t>
-      </w:r>
-      <w:r>
-        <w:t>ë</w:t>
+        <w:t>janë</w:t>
       </w:r>
       <w:r>
         <w:t xml:space="preserve"> Opendota dhe Dotabuff</w:t>
       </w:r>
       <w:r>
-        <w:t>, q</w:t>
-      </w:r>
-      <w:r>
-        <w:t>ë</w:t>
-      </w:r>
-      <w:r>
-        <w:t xml:space="preserve"> integrojn</w:t>
-      </w:r>
-      <w:r>
-        <w:t>ë</w:t>
-      </w:r>
-      <w:r>
-        <w:t xml:space="preserve"> grafike me </w:t>
-      </w:r>
-      <w:r>
-        <w:t>statistika n</w:t>
-      </w:r>
-      <w:r>
-        <w:t>ë</w:t>
-      </w:r>
-      <w:r>
-        <w:t xml:space="preserve"> koh</w:t>
-      </w:r>
-      <w:r>
-        <w:t>ë</w:t>
-      </w:r>
-      <w:r>
-        <w:t xml:space="preserve"> reale dhe japin nj</w:t>
-      </w:r>
-      <w:r>
-        <w:t>ë</w:t>
-      </w:r>
-      <w:r>
-        <w:t xml:space="preserve"> nd</w:t>
-      </w:r>
-      <w:r>
-        <w:t>ë</w:t>
-      </w:r>
-      <w:r>
-        <w:t>rfaqe t</w:t>
-      </w:r>
-      <w:r>
-        <w:t>ë</w:t>
-      </w:r>
-      <w:r>
-        <w:t xml:space="preserve"> k</w:t>
-      </w:r>
-      <w:r>
-        <w:t>ë</w:t>
-      </w:r>
-      <w:r>
-        <w:t>ndshme n</w:t>
-      </w:r>
-      <w:r>
-        <w:t>ë</w:t>
-      </w:r>
-      <w:r>
-        <w:t xml:space="preserve"> t</w:t>
-      </w:r>
-      <w:r>
-        <w:t>ë</w:t>
-      </w:r>
-      <w:r>
-        <w:t xml:space="preserve"> cil</w:t>
-      </w:r>
-      <w:r>
-        <w:t>ë</w:t>
-      </w:r>
-      <w:r>
-        <w:t>n leht</w:t>
-      </w:r>
-      <w:r>
-        <w:t>ë</w:t>
-      </w:r>
-      <w:r>
-        <w:t xml:space="preserve"> mund t</w:t>
-      </w:r>
-      <w:r>
-        <w:t>ë</w:t>
-      </w:r>
-      <w:r>
-        <w:t xml:space="preserve"> arrihet improvizimi</w:t>
+        <w:t xml:space="preserve">, që integrojnë grafike me </w:t>
+      </w:r>
+      <w:r>
+        <w:t>statistika në kohë reale dhe japin një ndërfaqe të këndshme në të cilën lehtë mund të arrihet improvizimi</w:t>
       </w:r>
       <w:r>
         <w:t>, megjithatë asnjëri nuk integron në to të mësuarit e makinës, qoftë ai kllasterim apo klasifikim</w:t>
       </w:r>
       <w:r>
-        <w:t>, apo ndonj</w:t>
-      </w:r>
-      <w:r>
-        <w:t>ë</w:t>
-      </w:r>
-      <w:r>
-        <w:t xml:space="preserve"> lloj t</w:t>
-      </w:r>
-      <w:r>
-        <w:t>ë</w:t>
-      </w:r>
-      <w:r>
-        <w:t xml:space="preserve"> m</w:t>
-      </w:r>
-      <w:r>
-        <w:t>ë</w:t>
-      </w:r>
-      <w:r>
-        <w:t>suarit tjet</w:t>
-      </w:r>
-      <w:r>
-        <w:t>ë</w:t>
-      </w:r>
-      <w:r>
-        <w:t>r.</w:t>
+        <w:t>, apo ndonjë lloj të mësuarit tjetër.</w:t>
       </w:r>
     </w:p>
     <w:p>
@@ -35721,283 +35634,7 @@
         </w:rPr>
       </w:pPr>
       <w:r>
-        <w:t>Nd</w:t>
-      </w:r>
-      <w:r>
-        <w:t>ë</w:t>
-      </w:r>
-      <w:r>
-        <w:t>rkaq, projekti jon</w:t>
-      </w:r>
-      <w:r>
-        <w:t>ë</w:t>
-      </w:r>
-      <w:r>
-        <w:t xml:space="preserve"> aktualisht nuk mund t</w:t>
-      </w:r>
-      <w:r>
-        <w:t>ë</w:t>
-      </w:r>
-      <w:r>
-        <w:t xml:space="preserve"> zgjerohet m</w:t>
-      </w:r>
-      <w:r>
-        <w:t>ë</w:t>
-      </w:r>
-      <w:r>
-        <w:t xml:space="preserve"> shum</w:t>
-      </w:r>
-      <w:r>
-        <w:t>ë</w:t>
-      </w:r>
-      <w:r>
-        <w:t xml:space="preserve"> por mund t</w:t>
-      </w:r>
-      <w:r>
-        <w:t>ë</w:t>
-      </w:r>
-      <w:r>
-        <w:t xml:space="preserve"> p</w:t>
-      </w:r>
-      <w:r>
-        <w:t>ë</w:t>
-      </w:r>
-      <w:r>
-        <w:t>rdoret si nj</w:t>
-      </w:r>
-      <w:r>
-        <w:t>ë</w:t>
-      </w:r>
-      <w:r>
-        <w:t xml:space="preserve"> aplikacion baz</w:t>
-      </w:r>
-      <w:r>
-        <w:t>ë</w:t>
-      </w:r>
-      <w:r>
-        <w:t xml:space="preserve"> p</w:t>
-      </w:r>
-      <w:r>
-        <w:t>ë</w:t>
-      </w:r>
-      <w:r>
-        <w:t>r statistika interesante. Megjithat</w:t>
-      </w:r>
-      <w:r>
-        <w:t>ë</w:t>
-      </w:r>
-      <w:r>
-        <w:t>, gjithsesi se do t</w:t>
-      </w:r>
-      <w:r>
-        <w:t>ë</w:t>
-      </w:r>
-      <w:r>
-        <w:t xml:space="preserve"> vazhdohet t</w:t>
-      </w:r>
-      <w:r>
-        <w:t>ë</w:t>
-      </w:r>
-      <w:r>
-        <w:t xml:space="preserve"> punohet me t</w:t>
-      </w:r>
-      <w:r>
-        <w:t>ë</w:t>
-      </w:r>
-      <w:r>
-        <w:t xml:space="preserve"> m</w:t>
-      </w:r>
-      <w:r>
-        <w:t>ë</w:t>
-      </w:r>
-      <w:r>
-        <w:t>suarit e makin</w:t>
-      </w:r>
-      <w:r>
-        <w:t>ë</w:t>
-      </w:r>
-      <w:r>
-        <w:t>s dhe t</w:t>
-      </w:r>
-      <w:r>
-        <w:t>ë</w:t>
-      </w:r>
-      <w:r>
-        <w:t xml:space="preserve"> nxirren analiza m</w:t>
-      </w:r>
-      <w:r>
-        <w:t>ë</w:t>
-      </w:r>
-      <w:r>
-        <w:t xml:space="preserve"> t</w:t>
-      </w:r>
-      <w:r>
-        <w:t>ë</w:t>
-      </w:r>
-      <w:r>
-        <w:t xml:space="preserve"> thella si p</w:t>
-      </w:r>
-      <w:r>
-        <w:t>ë</w:t>
-      </w:r>
-      <w:r>
-        <w:t>r video loja, edhe p</w:t>
-      </w:r>
-      <w:r>
-        <w:t>ë</w:t>
-      </w:r>
-      <w:r>
-        <w:t>r raste konkrete. N</w:t>
-      </w:r>
-      <w:r>
-        <w:t>ë</w:t>
-      </w:r>
-      <w:r>
-        <w:t xml:space="preserve"> video loj</w:t>
-      </w:r>
-      <w:r>
-        <w:t>ë</w:t>
-      </w:r>
-      <w:r>
-        <w:t>ra, mund t</w:t>
-      </w:r>
-      <w:r>
-        <w:t>ë</w:t>
-      </w:r>
-      <w:r>
-        <w:t xml:space="preserve"> hidhet edhe nj</w:t>
-      </w:r>
-      <w:r>
-        <w:t>ë</w:t>
-      </w:r>
-      <w:r>
-        <w:t xml:space="preserve"> hap i ardhsh</w:t>
-      </w:r>
-      <w:r>
-        <w:t>ë</w:t>
-      </w:r>
-      <w:r>
-        <w:t>m si p</w:t>
-      </w:r>
-      <w:r>
-        <w:t>ë</w:t>
-      </w:r>
-      <w:r>
-        <w:t>r shembull, nxjerrja e analizave se cilat ishin arsyet kryesore q</w:t>
-      </w:r>
-      <w:r>
-        <w:t>ë</w:t>
-      </w:r>
-      <w:r>
-        <w:t xml:space="preserve"> nj</w:t>
-      </w:r>
-      <w:r>
-        <w:t>ë</w:t>
-      </w:r>
-      <w:r>
-        <w:t xml:space="preserve"> ekip fitoi. Niveli i t</w:t>
-      </w:r>
-      <w:r>
-        <w:t>ë</w:t>
-      </w:r>
-      <w:r>
-        <w:t xml:space="preserve"> m</w:t>
-      </w:r>
-      <w:r>
-        <w:t>ë</w:t>
-      </w:r>
-      <w:r>
-        <w:t>suarit t</w:t>
-      </w:r>
-      <w:r>
-        <w:t>ë</w:t>
-      </w:r>
-      <w:r>
-        <w:t xml:space="preserve"> makin</w:t>
-      </w:r>
-      <w:r>
-        <w:t>ë</w:t>
-      </w:r>
-      <w:r>
-        <w:t>s q</w:t>
-      </w:r>
-      <w:r>
-        <w:t>ë</w:t>
-      </w:r>
-      <w:r>
-        <w:t xml:space="preserve"> duhet zhvilluar p</w:t>
-      </w:r>
-      <w:r>
-        <w:t>ë</w:t>
-      </w:r>
-      <w:r>
-        <w:t>r k</w:t>
-      </w:r>
-      <w:r>
-        <w:t>ë</w:t>
-      </w:r>
-      <w:r>
-        <w:t>t</w:t>
-      </w:r>
-      <w:r>
-        <w:t>ë</w:t>
-      </w:r>
-      <w:r>
-        <w:t xml:space="preserve"> aplikacion nuk </w:t>
-      </w:r>
-      <w:r>
-        <w:t>ë</w:t>
-      </w:r>
-      <w:r>
-        <w:t>sht</w:t>
-      </w:r>
-      <w:r>
-        <w:t>ë</w:t>
-      </w:r>
-      <w:r>
-        <w:t xml:space="preserve"> m</w:t>
-      </w:r>
-      <w:r>
-        <w:t>ë</w:t>
-      </w:r>
-      <w:r>
-        <w:t xml:space="preserve"> i avancuar se sa niveli q</w:t>
-      </w:r>
-      <w:r>
-        <w:t>ë</w:t>
-      </w:r>
-      <w:r>
-        <w:t xml:space="preserve"> po p</w:t>
-      </w:r>
-      <w:r>
-        <w:t>ë</w:t>
-      </w:r>
-      <w:r>
-        <w:t>rdorim aktualisht, por aft</w:t>
-      </w:r>
-      <w:r>
-        <w:t>ë</w:t>
-      </w:r>
-      <w:r>
-        <w:t>sit</w:t>
-      </w:r>
-      <w:r>
-        <w:t>ë</w:t>
-      </w:r>
-      <w:r>
-        <w:t xml:space="preserve"> analitike duhet rritur, pasi gjithçka p</w:t>
-      </w:r>
-      <w:r>
-        <w:t>ë</w:t>
-      </w:r>
-      <w:r>
-        <w:t>rs</w:t>
-      </w:r>
-      <w:r>
-        <w:t>ë</w:t>
-      </w:r>
-      <w:r>
-        <w:t xml:space="preserve">ri nxirret nga </w:t>
+        <w:t xml:space="preserve">Ndërkaq, projekti jonë aktualisht nuk mund të zgjerohet më shumë por mund të përdoret si një aplikacion bazë për statistika interesante. Megjithatë, gjithsesi se do të vazhdohet të punohet me të mësuarit e makinës dhe të nxirren analiza më të thella si për video loja, edhe për raste konkrete. Në video lojëra, mund të hidhet edhe një hap i ardhshëm si për shembull, nxjerrja e analizave se cilat ishin arsyet kryesore që një ekip fitoi. Niveli i të mësuarit të makinës që duhet zhvilluar për këtë aplikacion nuk është më i avancuar se sa niveli që po përdorim aktualisht, por aftësitë analitike duhet rritur, pasi gjithçka përsëri nxirret nga </w:t>
       </w:r>
       <w:r>
         <w:t xml:space="preserve">grafet. </w:t>
@@ -36047,67 +35684,7 @@
     </w:p>
     <w:p>
       <w:r>
-        <w:t>T</w:t>
-      </w:r>
-      <w:r>
-        <w:t>ë</w:t>
-      </w:r>
-      <w:r>
-        <w:t xml:space="preserve"> gjitha pjes</w:t>
-      </w:r>
-      <w:r>
-        <w:t>ë</w:t>
-      </w:r>
-      <w:r>
-        <w:t>t e k</w:t>
-      </w:r>
-      <w:r>
-        <w:t>ë</w:t>
-      </w:r>
-      <w:r>
-        <w:t>tij aplikacioni jan</w:t>
-      </w:r>
-      <w:r>
-        <w:t>ë</w:t>
-      </w:r>
-      <w:r>
-        <w:t xml:space="preserve"> publike, duke filluar nga data seti i krijuar, tek Scala, lidhja nd</w:t>
-      </w:r>
-      <w:r>
-        <w:t>ë</w:t>
-      </w:r>
-      <w:r>
-        <w:t>rmjet tyre me REST modelin si dhe algoritmi i klasifikuar dhe kllasteruar n</w:t>
-      </w:r>
-      <w:r>
-        <w:t>ë</w:t>
-      </w:r>
-      <w:r>
-        <w:t xml:space="preserve"> m</w:t>
-      </w:r>
-      <w:r>
-        <w:t>ë</w:t>
-      </w:r>
-      <w:r>
-        <w:t>nyr</w:t>
-      </w:r>
-      <w:r>
-        <w:t>ë</w:t>
-      </w:r>
-      <w:r>
-        <w:t xml:space="preserve"> q</w:t>
-      </w:r>
-      <w:r>
-        <w:t>ë</w:t>
-      </w:r>
-      <w:r>
-        <w:t xml:space="preserve"> zhvilluesit t</w:t>
-      </w:r>
-      <w:r>
-        <w:t>ë</w:t>
-      </w:r>
-      <w:r>
-        <w:t xml:space="preserve"> ndihmohen sado pak.</w:t>
+        <w:t>Të gjitha pjesët e këtij aplikacioni janë publike, duke filluar nga data seti i krijuar, tek Scala, lidhja ndërmjet tyre me REST modelin si dhe algoritmi i klasifikuar dhe kllasteruar në mënyrë që zhvilluesit të ndihmohen sado pak.</w:t>
       </w:r>
     </w:p>
     <w:p>
@@ -36119,6 +35696,7 @@
           <w:id w:val="-1942289051"/>
           <w:citation/>
         </w:sdtPr>
+        <w:sdtEndPr/>
         <w:sdtContent>
           <w:r>
             <w:fldChar w:fldCharType="begin"/>
@@ -37941,8 +37519,8 @@
       <w:pPr>
         <w:pStyle w:val="Caption"/>
       </w:pPr>
-      <w:bookmarkStart w:id="175" w:name="_Ref23334973"/>
-      <w:bookmarkStart w:id="176" w:name="_Toc28011075"/>
+      <w:bookmarkStart w:id="175" w:name="_Toc28011075"/>
+      <w:bookmarkStart w:id="176" w:name="_Ref23334973"/>
       <w:r>
         <w:t xml:space="preserve">Tab </w:t>
       </w:r>
@@ -37967,17 +37545,17 @@
       <w:r>
         <w:t>: Pika fundore getSchema</w:t>
       </w:r>
+      <w:bookmarkEnd w:id="175"/>
+    </w:p>
+    <w:p>
+      <w:pPr>
+        <w:pStyle w:val="Heading2"/>
+      </w:pPr>
+      <w:bookmarkStart w:id="177" w:name="_Toc28011180"/>
+      <w:r>
+        <w:t>getDoubleGroup</w:t>
+      </w:r>
       <w:bookmarkEnd w:id="176"/>
-    </w:p>
-    <w:p>
-      <w:pPr>
-        <w:pStyle w:val="Heading2"/>
-      </w:pPr>
-      <w:bookmarkStart w:id="177" w:name="_Toc28011180"/>
-      <w:r>
-        <w:t>getDoubleGroup</w:t>
-      </w:r>
-      <w:bookmarkEnd w:id="175"/>
       <w:bookmarkEnd w:id="177"/>
     </w:p>
     <w:p>
@@ -39589,6 +39167,7 @@
             <w:id w:val="-573587230"/>
             <w:bibliography/>
           </w:sdtPr>
+          <w:sdtEndPr/>
           <w:sdtContent>
             <w:p>
               <w:pPr>
@@ -44059,6 +43638,7 @@
   <w:style w:type="character" w:default="1" w:styleId="DefaultParagraphFont">
     <w:name w:val="Default Paragraph Font"/>
     <w:uiPriority w:val="1"/>
+    <w:semiHidden/>
     <w:unhideWhenUsed/>
   </w:style>
   <w:style w:type="table" w:default="1" w:styleId="TableNormal">
@@ -45317,7 +44897,7 @@
 </file>
 
 <file path=customXml/itemProps1.xml><?xml version="1.0" encoding="utf-8"?>
-<ds:datastoreItem xmlns:ds="http://schemas.openxmlformats.org/officeDocument/2006/customXml" ds:itemID="{61F5B2C0-278E-4FCB-B1E9-D6807310EB9A}">
+<ds:datastoreItem xmlns:ds="http://schemas.openxmlformats.org/officeDocument/2006/customXml" ds:itemID="{4556C900-4AF4-4949-B666-844FD91C229C}">
   <ds:schemaRefs>
     <ds:schemaRef ds:uri="http://schemas.openxmlformats.org/officeDocument/2006/bibliography"/>
   </ds:schemaRefs>

</xml_diff>